<commit_message>
added CTA report1 with alignment1
</commit_message>
<xml_diff>
--- a/CTA-Report Format1.docx
+++ b/CTA-Report Format1.docx
@@ -887,7 +887,7 @@
           <w:r>
             <w:fldChar w:fldCharType="separate"/>
           </w:r>
-          <w:hyperlink w:anchor="_Toc181448776" w:history="1">
+          <w:hyperlink w:anchor="_Toc181450535" w:history="1">
             <w:r>
               <w:rPr>
                 <w:rStyle w:val="Hyperlink"/>
@@ -915,7 +915,7 @@
                 <w:noProof/>
                 <w:webHidden/>
               </w:rPr>
-              <w:instrText xml:space="preserve"> PAGEREF _Toc181448776 \h </w:instrText>
+              <w:instrText xml:space="preserve"> PAGEREF _Toc181450535 \h </w:instrText>
             </w:r>
             <w:r>
               <w:rPr>
@@ -960,7 +960,7 @@
               <w14:ligatures w14:val="standardContextual"/>
             </w:rPr>
           </w:pPr>
-          <w:hyperlink w:anchor="_Toc181448777" w:history="1">
+          <w:hyperlink w:anchor="_Toc181450536" w:history="1">
             <w:r>
               <w:rPr>
                 <w:rStyle w:val="Hyperlink"/>
@@ -1005,7 +1005,7 @@
                 <w:noProof/>
                 <w:webHidden/>
               </w:rPr>
-              <w:instrText xml:space="preserve"> PAGEREF _Toc181448777 \h </w:instrText>
+              <w:instrText xml:space="preserve"> PAGEREF _Toc181450536 \h </w:instrText>
             </w:r>
             <w:r>
               <w:rPr>
@@ -1050,7 +1050,7 @@
               <w14:ligatures w14:val="standardContextual"/>
             </w:rPr>
           </w:pPr>
-          <w:hyperlink w:anchor="_Toc181448778" w:history="1">
+          <w:hyperlink w:anchor="_Toc181450537" w:history="1">
             <w:r>
               <w:rPr>
                 <w:rStyle w:val="Hyperlink"/>
@@ -1080,7 +1080,7 @@
                 <w:noProof/>
                 <w:webHidden/>
               </w:rPr>
-              <w:instrText xml:space="preserve"> PAGEREF _Toc181448778 \h </w:instrText>
+              <w:instrText xml:space="preserve"> PAGEREF _Toc181450537 \h </w:instrText>
             </w:r>
             <w:r>
               <w:rPr>
@@ -1125,7 +1125,7 @@
               <w14:ligatures w14:val="standardContextual"/>
             </w:rPr>
           </w:pPr>
-          <w:hyperlink w:anchor="_Toc181448779" w:history="1">
+          <w:hyperlink w:anchor="_Toc181450538" w:history="1">
             <w:r>
               <w:rPr>
                 <w:rStyle w:val="Hyperlink"/>
@@ -1155,7 +1155,7 @@
                 <w:noProof/>
                 <w:webHidden/>
               </w:rPr>
-              <w:instrText xml:space="preserve"> PAGEREF _Toc181448779 \h </w:instrText>
+              <w:instrText xml:space="preserve"> PAGEREF _Toc181450538 \h </w:instrText>
             </w:r>
             <w:r>
               <w:rPr>
@@ -1451,7 +1451,7 @@
           <w:color w:val="FF0000"/>
         </w:rPr>
       </w:pPr>
-      <w:bookmarkStart w:id="2" w:name="_Toc181448776"/>
+      <w:bookmarkStart w:id="2" w:name="_Toc181450535"/>
       <w:r>
         <w:rPr>
           <w:b/>
@@ -1486,7 +1486,7 @@
         <w:pStyle w:val="Heading2"/>
         <w:jc w:val="both"/>
       </w:pPr>
-      <w:bookmarkStart w:id="3" w:name="_Toc181448777"/>
+      <w:bookmarkStart w:id="3" w:name="_Toc181450536"/>
       <w:r>
         <w:rPr>
           <w:b/>
@@ -1504,23 +1504,47 @@
         <w:t xml:space="preserve">- </w:t>
       </w:r>
       <w:r>
+        <w:rPr>
+          <w:b/>
+          <w:bCs/>
+        </w:rPr>
         <w:t xml:space="preserve">Write a C program to discuss to demonstrate all the </w:t>
       </w:r>
       <w:r>
+        <w:rPr>
+          <w:b/>
+          <w:bCs/>
+        </w:rPr>
         <w:t xml:space="preserve">functions </w:t>
       </w:r>
       <w:r>
+        <w:rPr>
+          <w:b/>
+          <w:bCs/>
+        </w:rPr>
         <w:t xml:space="preserve">related to system </w:t>
       </w:r>
       <w:proofErr w:type="gramStart"/>
       <w:r>
+        <w:rPr>
+          <w:b/>
+          <w:bCs/>
+        </w:rPr>
         <w:t xml:space="preserve">calls </w:t>
       </w:r>
       <w:r>
+        <w:rPr>
+          <w:b/>
+          <w:bCs/>
+        </w:rPr>
         <w:t xml:space="preserve"> in</w:t>
       </w:r>
       <w:proofErr w:type="gramEnd"/>
       <w:r>
+        <w:rPr>
+          <w:b/>
+          <w:bCs/>
+        </w:rPr>
         <w:t xml:space="preserve"> Unix based OS.</w:t>
       </w:r>
       <w:bookmarkEnd w:id="3"/>
@@ -4343,7 +4367,6 @@
           <w:lang w:val="en-IN"/>
         </w:rPr>
       </w:pPr>
-      <w:bookmarkStart w:id="4" w:name="_Toc181448778"/>
     </w:p>
     <w:p>
       <w:pPr>
@@ -4361,6 +4384,7 @@
           <w:lang w:val="en-IN"/>
         </w:rPr>
       </w:pPr>
+      <w:bookmarkStart w:id="4" w:name="_Toc181450537"/>
       <w:r>
         <w:rPr>
           <w:b/>
@@ -5794,7 +5818,7 @@
           <w:lang w:val="en-IN"/>
         </w:rPr>
       </w:pPr>
-      <w:bookmarkStart w:id="5" w:name="_Toc181448779"/>
+      <w:bookmarkStart w:id="5" w:name="_Toc181450538"/>
       <w:r>
         <w:rPr>
           <w:b/>
@@ -9122,7 +9146,7 @@
         </w:rPr>
         <w:lastRenderedPageBreak/>
         <w:drawing>
-          <wp:inline distT="0" distB="0" distL="0" distR="0" wp14:anchorId="5490EB46" wp14:editId="0A6EBAD2">
+          <wp:inline distT="0" distB="0" distL="0" distR="0" wp14:anchorId="5490EB46" wp14:editId="09101BBA">
             <wp:extent cx="5400000" cy="3037377"/>
             <wp:effectExtent l="0" t="0" r="0" b="0"/>
             <wp:docPr id="541653583" name="Picture 7"/>

</xml_diff>